<commit_message>
fixed fig 1 mistake
</commit_message>
<xml_diff>
--- a/drafts/submission/r2/Free_etal_supporting_information.docx
+++ b/drafts/submission/r2/Free_etal_supporting_information.docx
@@ -51,7 +51,7 @@
       <w:r>
         <w:t xml:space="preserve">The sea surface temperature data were obtained from the COBE Sea Surface Temperature (SST) dataset </w:t>
       </w:r>
-      <w:hyperlink r:id="rId4">
+      <w:hyperlink r:id="rId6">
         <w:r>
           <w:t>(Ishii et al., 2005)</w:t>
         </w:r>
@@ -244,7 +244,7 @@
       <w:r>
         <w:t xml:space="preserve">We obtained the spatial-temporal history of the Dungeness crab fishery from </w:t>
       </w:r>
-      <w:hyperlink r:id="rId5">
+      <w:hyperlink r:id="rId7">
         <w:r>
           <w:t>(Free, Moore, et al., 2022)</w:t>
         </w:r>
@@ -309,7 +309,7 @@
       <w:r>
         <w:t xml:space="preserve">We obtained time series of recreational red abalone landings estimates by county from a CDFW report </w:t>
       </w:r>
-      <w:hyperlink r:id="rId6">
+      <w:hyperlink r:id="rId8">
         <w:r>
           <w:t>(CDFW, 2015)</w:t>
         </w:r>
@@ -325,7 +325,7 @@
       <w:r>
         <w:t xml:space="preserve"> creel survey) and telephone surveys </w:t>
       </w:r>
-      <w:hyperlink r:id="rId7">
+      <w:hyperlink r:id="rId9">
         <w:r>
           <w:t>(</w:t>
         </w:r>
@@ -376,7 +376,7 @@
       <w:r>
         <w:t xml:space="preserve">We obtained time series of Klamath River Fall Chinook salmon pre-season escapement forecasts and post-season escapement observations from the 2022 pre-season report </w:t>
       </w:r>
-      <w:hyperlink r:id="rId8">
+      <w:hyperlink r:id="rId10">
         <w:r>
           <w:t>(PFMC, 2022)</w:t>
         </w:r>
@@ -411,87 +411,6 @@
       <w:r>
         <w:lastRenderedPageBreak/>
         <w:t xml:space="preserve">We obtained time series of commercial Pacific sardine fisheries revenues by state from the </w:t>
-      </w:r>
-      <w:proofErr w:type="spellStart"/>
-      <w:r>
-        <w:t>PacFIN</w:t>
-      </w:r>
-      <w:proofErr w:type="spellEnd"/>
-      <w:r>
-        <w:t xml:space="preserve"> database </w:t>
-      </w:r>
-      <w:hyperlink r:id="rId9">
-        <w:r>
-          <w:t>(PSMFC, 2021)</w:t>
-        </w:r>
-      </w:hyperlink>
-      <w:r>
-        <w:t xml:space="preserve">, as compiled in the CALFISH database </w:t>
-      </w:r>
-      <w:hyperlink r:id="rId10">
-        <w:r>
-          <w:t>(Free, Vargas Poulsen, et al., 2022)</w:t>
-        </w:r>
-      </w:hyperlink>
-      <w:r>
-        <w:t>.</w:t>
-      </w:r>
-    </w:p>
-    <w:p>
-      <w:pPr>
-        <w:spacing w:line="360" w:lineRule="auto"/>
-      </w:pPr>
-    </w:p>
-    <w:p>
-      <w:pPr>
-        <w:spacing w:line="360" w:lineRule="auto"/>
-        <w:rPr>
-          <w:i/>
-        </w:rPr>
-      </w:pPr>
-      <w:r>
-        <w:rPr>
-          <w:i/>
-        </w:rPr>
-        <w:t>Pacific bluefin tuna landings data (Figure 7A)</w:t>
-      </w:r>
-    </w:p>
-    <w:p>
-      <w:pPr>
-        <w:spacing w:line="360" w:lineRule="auto"/>
-      </w:pPr>
-      <w:r>
-        <w:t>We obtained time series of Pacific bluefin tuna landings by source waters (U.S. or Mexico) by California’s recreational for-hire fleet from the California Marine Logbook System (MLS). The data query was submitted and processed by a co-author who is a CDFW employee.</w:t>
-      </w:r>
-    </w:p>
-    <w:p>
-      <w:pPr>
-        <w:spacing w:line="360" w:lineRule="auto"/>
-      </w:pPr>
-    </w:p>
-    <w:p>
-      <w:pPr>
-        <w:spacing w:line="360" w:lineRule="auto"/>
-        <w:rPr>
-          <w:i/>
-        </w:rPr>
-      </w:pPr>
-      <w:r>
-        <w:rPr>
-          <w:i/>
-        </w:rPr>
-        <w:t>Market squid revenues data (Figure 7B)</w:t>
-      </w:r>
-    </w:p>
-    <w:p>
-      <w:pPr>
-        <w:spacing w:line="360" w:lineRule="auto"/>
-        <w:rPr>
-          <w:u w:val="single"/>
-        </w:rPr>
-      </w:pPr>
-      <w:r>
-        <w:t xml:space="preserve">We obtained time series of commercial market squid fisheries revenues by port complex from the </w:t>
       </w:r>
       <w:proofErr w:type="spellStart"/>
       <w:r>
@@ -534,6 +453,87 @@
         <w:rPr>
           <w:i/>
         </w:rPr>
+        <w:t>Pacific bluefin tuna landings data (Figure 7A)</w:t>
+      </w:r>
+    </w:p>
+    <w:p>
+      <w:pPr>
+        <w:spacing w:line="360" w:lineRule="auto"/>
+      </w:pPr>
+      <w:r>
+        <w:t>We obtained time series of Pacific bluefin tuna landings by source waters (U.S. or Mexico) by California’s recreational for-hire fleet from the California Marine Logbook System (MLS). The data query was submitted and processed by a co-author who is a CDFW employee.</w:t>
+      </w:r>
+    </w:p>
+    <w:p>
+      <w:pPr>
+        <w:spacing w:line="360" w:lineRule="auto"/>
+      </w:pPr>
+    </w:p>
+    <w:p>
+      <w:pPr>
+        <w:spacing w:line="360" w:lineRule="auto"/>
+        <w:rPr>
+          <w:i/>
+        </w:rPr>
+      </w:pPr>
+      <w:r>
+        <w:rPr>
+          <w:i/>
+        </w:rPr>
+        <w:t>Market squid revenues data (Figure 7B)</w:t>
+      </w:r>
+    </w:p>
+    <w:p>
+      <w:pPr>
+        <w:spacing w:line="360" w:lineRule="auto"/>
+        <w:rPr>
+          <w:u w:val="single"/>
+        </w:rPr>
+      </w:pPr>
+      <w:r>
+        <w:t xml:space="preserve">We obtained time series of commercial market squid fisheries revenues by port complex from the </w:t>
+      </w:r>
+      <w:proofErr w:type="spellStart"/>
+      <w:r>
+        <w:t>PacFIN</w:t>
+      </w:r>
+      <w:proofErr w:type="spellEnd"/>
+      <w:r>
+        <w:t xml:space="preserve"> database </w:t>
+      </w:r>
+      <w:hyperlink r:id="rId13">
+        <w:r>
+          <w:t>(PSMFC, 2021)</w:t>
+        </w:r>
+      </w:hyperlink>
+      <w:r>
+        <w:t xml:space="preserve">, as compiled in the CALFISH database </w:t>
+      </w:r>
+      <w:hyperlink r:id="rId14">
+        <w:r>
+          <w:t>(Free, Vargas Poulsen, et al., 2022)</w:t>
+        </w:r>
+      </w:hyperlink>
+      <w:r>
+        <w:t>.</w:t>
+      </w:r>
+    </w:p>
+    <w:p>
+      <w:pPr>
+        <w:spacing w:line="360" w:lineRule="auto"/>
+      </w:pPr>
+    </w:p>
+    <w:p>
+      <w:pPr>
+        <w:spacing w:line="360" w:lineRule="auto"/>
+        <w:rPr>
+          <w:i/>
+        </w:rPr>
+      </w:pPr>
+      <w:r>
+        <w:rPr>
+          <w:i/>
+        </w:rPr>
         <w:t>Bocaccio recruitment estimates (Figure 7D)</w:t>
       </w:r>
     </w:p>
@@ -544,7 +544,7 @@
       <w:r>
         <w:t xml:space="preserve">We obtained time series of Bocaccio rockfish recruitment estimates from the first author of the most recent bocaccio rockfish stock assessment </w:t>
       </w:r>
-      <w:hyperlink r:id="rId13">
+      <w:hyperlink r:id="rId15">
         <w:r>
           <w:t>(DFO, 2021)</w:t>
         </w:r>
@@ -595,7 +595,7 @@
       <w:r>
         <w:t xml:space="preserve"> rockfish landings and discard estimates from the Groundfish Expanded Mortality Multiyear (GEMM) </w:t>
       </w:r>
-      <w:hyperlink r:id="rId14">
+      <w:hyperlink r:id="rId16">
         <w:r>
           <w:t>(Somers et al., 2020, 2021)</w:t>
         </w:r>
@@ -647,7 +647,7 @@
         </w:rPr>
         <w:t xml:space="preserve">the Rockfish Recruitment and Ecosystem Assessment Survey (RREAS) in southern California </w:t>
       </w:r>
-      <w:hyperlink r:id="rId15">
+      <w:hyperlink r:id="rId17">
         <w:r>
           <w:t xml:space="preserve">(Thompson, </w:t>
         </w:r>
@@ -689,34 +689,661 @@
     <w:p>
       <w:pPr>
         <w:spacing w:line="360" w:lineRule="auto"/>
-        <w:rPr>
+      </w:pPr>
+      <w:r>
+        <w:t>We obtained time series of trophy size Pacific bluefin tuna reported in the “Whoppers of the Week” section of Western Outdoor News from 1968-2019 from (</w:t>
+      </w:r>
+      <w:proofErr w:type="spellStart"/>
+      <w:r>
+        <w:t>Bellquist</w:t>
+      </w:r>
+      <w:proofErr w:type="spellEnd"/>
+      <w:r>
+        <w:t xml:space="preserve"> et al., 2016).</w:t>
+      </w:r>
+      <w:bookmarkStart w:id="0" w:name="_h90ll68g5o5g" w:colFirst="0" w:colLast="0"/>
+      <w:bookmarkEnd w:id="0"/>
+    </w:p>
+    <w:p>
+      <w:pPr>
+        <w:spacing w:line="360" w:lineRule="auto"/>
+      </w:pPr>
+    </w:p>
+    <w:p>
+      <w:pPr>
+        <w:spacing w:line="360" w:lineRule="auto"/>
+      </w:pPr>
+    </w:p>
+    <w:p>
+      <w:pPr>
+        <w:spacing w:line="240" w:lineRule="auto"/>
+        <w:rPr>
+          <w:rFonts w:eastAsia="Times New Roman"/>
           <w:b/>
+          <w:bCs/>
+          <w:color w:val="000000"/>
+          <w:lang w:val="en-US"/>
+        </w:rPr>
+      </w:pPr>
+      <w:r>
+        <w:rPr>
+          <w:rFonts w:eastAsia="Times New Roman"/>
+          <w:b/>
+          <w:bCs/>
+          <w:color w:val="000000"/>
+          <w:lang w:val="en-US"/>
+        </w:rPr>
+        <w:br w:type="page"/>
+      </w:r>
+    </w:p>
+    <w:p>
+      <w:pPr>
+        <w:spacing w:line="240" w:lineRule="auto"/>
+        <w:rPr>
+          <w:rFonts w:ascii="Times New Roman" w:eastAsia="Times New Roman" w:hAnsi="Times New Roman" w:cs="Times New Roman"/>
+          <w:sz w:val="24"/>
+          <w:szCs w:val="24"/>
+          <w:lang w:val="en-US"/>
+        </w:rPr>
+      </w:pPr>
+      <w:r>
+        <w:rPr>
+          <w:rFonts w:eastAsia="Times New Roman"/>
+          <w:b/>
+          <w:bCs/>
+          <w:color w:val="000000"/>
+          <w:lang w:val="en-US"/>
+        </w:rPr>
+        <w:lastRenderedPageBreak/>
+        <w:t>Supplemental references</w:t>
+      </w:r>
+    </w:p>
+    <w:p>
+      <w:pPr>
+        <w:spacing w:line="240" w:lineRule="auto"/>
+        <w:rPr>
+          <w:rFonts w:ascii="Times New Roman" w:eastAsia="Times New Roman" w:hAnsi="Times New Roman" w:cs="Times New Roman"/>
+          <w:sz w:val="24"/>
+          <w:szCs w:val="24"/>
+          <w:lang w:val="en-US"/>
+        </w:rPr>
+      </w:pPr>
+    </w:p>
+    <w:p>
+      <w:pPr>
+        <w:spacing w:line="240" w:lineRule="auto"/>
+        <w:ind w:left="720" w:hanging="720"/>
+        <w:rPr>
+          <w:rFonts w:ascii="Times New Roman" w:eastAsia="Times New Roman" w:hAnsi="Times New Roman" w:cs="Times New Roman"/>
+          <w:sz w:val="20"/>
+          <w:szCs w:val="20"/>
+          <w:lang w:val="en-US"/>
+        </w:rPr>
+      </w:pPr>
+      <w:proofErr w:type="spellStart"/>
+      <w:r>
+        <w:rPr>
+          <w:rFonts w:eastAsia="Times New Roman"/>
+          <w:color w:val="000000"/>
+          <w:sz w:val="20"/>
+          <w:szCs w:val="20"/>
+          <w:lang w:val="en-US"/>
+        </w:rPr>
+        <w:t>Kalvass</w:t>
+      </w:r>
+      <w:proofErr w:type="spellEnd"/>
+      <w:r>
+        <w:rPr>
+          <w:rFonts w:eastAsia="Times New Roman"/>
+          <w:color w:val="000000"/>
+          <w:sz w:val="20"/>
+          <w:szCs w:val="20"/>
+          <w:lang w:val="en-US"/>
+        </w:rPr>
+        <w:t xml:space="preserve">, P. E., &amp; </w:t>
+      </w:r>
+      <w:proofErr w:type="spellStart"/>
+      <w:r>
+        <w:rPr>
+          <w:rFonts w:eastAsia="Times New Roman"/>
+          <w:color w:val="000000"/>
+          <w:sz w:val="20"/>
+          <w:szCs w:val="20"/>
+          <w:lang w:val="en-US"/>
+        </w:rPr>
+        <w:t>Geibel</w:t>
+      </w:r>
+      <w:proofErr w:type="spellEnd"/>
+      <w:r>
+        <w:rPr>
+          <w:rFonts w:eastAsia="Times New Roman"/>
+          <w:color w:val="000000"/>
+          <w:sz w:val="20"/>
+          <w:szCs w:val="20"/>
+          <w:lang w:val="en-US"/>
+        </w:rPr>
+        <w:t xml:space="preserve">, J. J. (2006). California recreational abalone fishery catch and effort estimates for 2002 from a combined report card and telephone survey. </w:t>
+      </w:r>
+      <w:r>
+        <w:rPr>
+          <w:rFonts w:eastAsia="Times New Roman"/>
+          <w:i/>
+          <w:iCs/>
+          <w:color w:val="000000"/>
+          <w:sz w:val="20"/>
+          <w:szCs w:val="20"/>
+          <w:lang w:val="en-US"/>
+        </w:rPr>
+        <w:t>California Fish and Game</w:t>
+      </w:r>
+      <w:r>
+        <w:rPr>
+          <w:rFonts w:eastAsia="Times New Roman"/>
+          <w:color w:val="000000"/>
+          <w:sz w:val="20"/>
+          <w:szCs w:val="20"/>
+          <w:lang w:val="en-US"/>
+        </w:rPr>
+        <w:t xml:space="preserve">, </w:t>
+      </w:r>
+      <w:r>
+        <w:rPr>
+          <w:rFonts w:eastAsia="Times New Roman"/>
+          <w:i/>
+          <w:iCs/>
+          <w:color w:val="000000"/>
+          <w:sz w:val="20"/>
+          <w:szCs w:val="20"/>
+          <w:lang w:val="en-US"/>
+        </w:rPr>
+        <w:t>92</w:t>
+      </w:r>
+      <w:r>
+        <w:rPr>
+          <w:rFonts w:eastAsia="Times New Roman"/>
+          <w:color w:val="000000"/>
+          <w:sz w:val="20"/>
+          <w:szCs w:val="20"/>
+          <w:lang w:val="en-US"/>
+        </w:rPr>
+        <w:t>(4), 157–171.</w:t>
+      </w:r>
+    </w:p>
+    <w:p>
+      <w:pPr>
+        <w:spacing w:line="240" w:lineRule="auto"/>
+        <w:ind w:left="720" w:hanging="720"/>
+        <w:rPr>
+          <w:rFonts w:ascii="Times New Roman" w:eastAsia="Times New Roman" w:hAnsi="Times New Roman" w:cs="Times New Roman"/>
+          <w:sz w:val="20"/>
+          <w:szCs w:val="20"/>
+          <w:lang w:val="en-US"/>
+        </w:rPr>
+      </w:pPr>
+      <w:r>
+        <w:rPr>
+          <w:rFonts w:eastAsia="Times New Roman"/>
+          <w:color w:val="000000"/>
+          <w:sz w:val="20"/>
+          <w:szCs w:val="20"/>
+          <w:lang w:val="en-US"/>
+        </w:rPr>
+        <w:t xml:space="preserve">PFMC. (2022). </w:t>
+      </w:r>
+      <w:r>
+        <w:rPr>
+          <w:rFonts w:eastAsia="Times New Roman"/>
+          <w:i/>
+          <w:iCs/>
+          <w:color w:val="000000"/>
+          <w:sz w:val="20"/>
+          <w:szCs w:val="20"/>
+          <w:lang w:val="en-US"/>
+        </w:rPr>
+        <w:t>Preseason Report I: Stock Abundance Analysis and Environmental Assessment Part 1 for 2022 Ocean Salmon Fishery Regulations</w:t>
+      </w:r>
+      <w:r>
+        <w:rPr>
+          <w:rFonts w:eastAsia="Times New Roman"/>
+          <w:color w:val="000000"/>
+          <w:sz w:val="20"/>
+          <w:szCs w:val="20"/>
+          <w:lang w:val="en-US"/>
+        </w:rPr>
+        <w:t>. Pacific Fishery Management Council.</w:t>
+      </w:r>
+    </w:p>
+    <w:p>
+      <w:pPr>
+        <w:spacing w:line="240" w:lineRule="auto"/>
+        <w:ind w:left="720" w:hanging="720"/>
+        <w:rPr>
+          <w:rFonts w:ascii="Times New Roman" w:eastAsia="Times New Roman" w:hAnsi="Times New Roman" w:cs="Times New Roman"/>
+          <w:sz w:val="20"/>
+          <w:szCs w:val="20"/>
+          <w:lang w:val="en-US"/>
+        </w:rPr>
+      </w:pPr>
+      <w:r>
+        <w:rPr>
+          <w:rFonts w:eastAsia="Times New Roman"/>
+          <w:color w:val="000000"/>
+          <w:sz w:val="20"/>
+          <w:szCs w:val="20"/>
+          <w:lang w:val="en-US"/>
+        </w:rPr>
+        <w:t xml:space="preserve">Somers, K. A., </w:t>
+      </w:r>
+      <w:proofErr w:type="spellStart"/>
+      <w:r>
+        <w:rPr>
+          <w:rFonts w:eastAsia="Times New Roman"/>
+          <w:color w:val="000000"/>
+          <w:sz w:val="20"/>
+          <w:szCs w:val="20"/>
+          <w:lang w:val="en-US"/>
+        </w:rPr>
+        <w:t>Jannot</w:t>
+      </w:r>
+      <w:proofErr w:type="spellEnd"/>
+      <w:r>
+        <w:rPr>
+          <w:rFonts w:eastAsia="Times New Roman"/>
+          <w:color w:val="000000"/>
+          <w:sz w:val="20"/>
+          <w:szCs w:val="20"/>
+          <w:lang w:val="en-US"/>
+        </w:rPr>
+        <w:t xml:space="preserve">, J. E., </w:t>
+      </w:r>
+      <w:proofErr w:type="spellStart"/>
+      <w:r>
+        <w:rPr>
+          <w:rFonts w:eastAsia="Times New Roman"/>
+          <w:color w:val="000000"/>
+          <w:sz w:val="20"/>
+          <w:szCs w:val="20"/>
+          <w:lang w:val="en-US"/>
+        </w:rPr>
+        <w:t>Richerson</w:t>
+      </w:r>
+      <w:proofErr w:type="spellEnd"/>
+      <w:r>
+        <w:rPr>
+          <w:rFonts w:eastAsia="Times New Roman"/>
+          <w:color w:val="000000"/>
+          <w:sz w:val="20"/>
+          <w:szCs w:val="20"/>
+          <w:lang w:val="en-US"/>
+        </w:rPr>
+        <w:t xml:space="preserve">, K. E., &amp; Tuttle, V. J. (2021). </w:t>
+      </w:r>
+      <w:r>
+        <w:rPr>
+          <w:rFonts w:eastAsia="Times New Roman"/>
+          <w:i/>
+          <w:iCs/>
+          <w:color w:val="000000"/>
+          <w:sz w:val="20"/>
+          <w:szCs w:val="20"/>
+          <w:lang w:val="en-US"/>
+        </w:rPr>
+        <w:t>Estimated Discard and Catch of Groundfish Species in the 2020 U.S. West Coast Fisheries</w:t>
+      </w:r>
+      <w:r>
+        <w:rPr>
+          <w:rFonts w:eastAsia="Times New Roman"/>
+          <w:color w:val="000000"/>
+          <w:sz w:val="20"/>
+          <w:szCs w:val="20"/>
+          <w:lang w:val="en-US"/>
+        </w:rPr>
+        <w:t xml:space="preserve"> (p. 43).</w:t>
+      </w:r>
+    </w:p>
+    <w:p>
+      <w:pPr>
+        <w:spacing w:line="240" w:lineRule="auto"/>
+        <w:ind w:left="720" w:hanging="720"/>
+        <w:rPr>
+          <w:rFonts w:ascii="Times New Roman" w:eastAsia="Times New Roman" w:hAnsi="Times New Roman" w:cs="Times New Roman"/>
+          <w:sz w:val="20"/>
+          <w:szCs w:val="20"/>
+          <w:lang w:val="en-US"/>
+        </w:rPr>
+      </w:pPr>
+      <w:r>
+        <w:rPr>
+          <w:rFonts w:eastAsia="Times New Roman"/>
+          <w:color w:val="000000"/>
+          <w:sz w:val="20"/>
+          <w:szCs w:val="20"/>
+          <w:lang w:val="en-US"/>
+        </w:rPr>
+        <w:t xml:space="preserve">Somers, K. A., </w:t>
+      </w:r>
+      <w:proofErr w:type="spellStart"/>
+      <w:r>
+        <w:rPr>
+          <w:rFonts w:eastAsia="Times New Roman"/>
+          <w:color w:val="000000"/>
+          <w:sz w:val="20"/>
+          <w:szCs w:val="20"/>
+          <w:lang w:val="en-US"/>
+        </w:rPr>
+        <w:t>Jannot</w:t>
+      </w:r>
+      <w:proofErr w:type="spellEnd"/>
+      <w:r>
+        <w:rPr>
+          <w:rFonts w:eastAsia="Times New Roman"/>
+          <w:color w:val="000000"/>
+          <w:sz w:val="20"/>
+          <w:szCs w:val="20"/>
+          <w:lang w:val="en-US"/>
+        </w:rPr>
+        <w:t xml:space="preserve">, J. E., Tuttle, V., </w:t>
+      </w:r>
+      <w:proofErr w:type="spellStart"/>
+      <w:r>
+        <w:rPr>
+          <w:rFonts w:eastAsia="Times New Roman"/>
+          <w:color w:val="000000"/>
+          <w:sz w:val="20"/>
+          <w:szCs w:val="20"/>
+          <w:lang w:val="en-US"/>
+        </w:rPr>
+        <w:t>Richerson</w:t>
+      </w:r>
+      <w:proofErr w:type="spellEnd"/>
+      <w:r>
+        <w:rPr>
+          <w:rFonts w:eastAsia="Times New Roman"/>
+          <w:color w:val="000000"/>
+          <w:sz w:val="20"/>
+          <w:szCs w:val="20"/>
+          <w:lang w:val="en-US"/>
+        </w:rPr>
+        <w:t xml:space="preserve">, K., Riley, N., &amp; McVeigh, J. T. (2020). </w:t>
+      </w:r>
+      <w:r>
+        <w:rPr>
+          <w:rFonts w:eastAsia="Times New Roman"/>
+          <w:i/>
+          <w:iCs/>
+          <w:color w:val="000000"/>
+          <w:sz w:val="20"/>
+          <w:szCs w:val="20"/>
+          <w:lang w:val="en-US"/>
+        </w:rPr>
+        <w:t>Groundfish Expanded Mortality Multiyear (GEMM), 2002-18</w:t>
+      </w:r>
+      <w:r>
+        <w:rPr>
+          <w:rFonts w:eastAsia="Times New Roman"/>
+          <w:color w:val="000000"/>
+          <w:sz w:val="20"/>
+          <w:szCs w:val="20"/>
+          <w:lang w:val="en-US"/>
+        </w:rPr>
+        <w:t xml:space="preserve"> (NOAA Data Report NMFS-NWFSC-DR-2020-01). U.S. Department of Commerce. </w:t>
+      </w:r>
+      <w:hyperlink r:id="rId18" w:history="1">
+        <w:r>
+          <w:rPr>
+            <w:rStyle w:val="Hyperlink"/>
+            <w:rFonts w:eastAsia="Times New Roman"/>
+            <w:sz w:val="20"/>
+            <w:szCs w:val="20"/>
+            <w:lang w:val="en-US"/>
+          </w:rPr>
+          <w:t>https://doi.org/10.25923/zfxe-9m37</w:t>
+        </w:r>
+      </w:hyperlink>
+    </w:p>
+    <w:p>
+      <w:pPr>
+        <w:spacing w:line="240" w:lineRule="auto"/>
+        <w:ind w:left="720" w:hanging="720"/>
+        <w:rPr>
+          <w:rFonts w:eastAsia="Times New Roman"/>
+          <w:color w:val="000000"/>
+          <w:sz w:val="20"/>
+          <w:szCs w:val="20"/>
+          <w:lang w:val="en-US"/>
+        </w:rPr>
+      </w:pPr>
+      <w:r>
+        <w:rPr>
+          <w:rFonts w:eastAsia="Times New Roman"/>
+          <w:color w:val="000000"/>
+          <w:sz w:val="20"/>
+          <w:szCs w:val="20"/>
+          <w:lang w:val="en-US"/>
+        </w:rPr>
+        <w:t xml:space="preserve">Thompson, A. R., </w:t>
+      </w:r>
+      <w:proofErr w:type="spellStart"/>
+      <w:r>
+        <w:rPr>
+          <w:rFonts w:eastAsia="Times New Roman"/>
+          <w:color w:val="000000"/>
+          <w:sz w:val="20"/>
+          <w:szCs w:val="20"/>
+          <w:lang w:val="en-US"/>
+        </w:rPr>
+        <w:t>Bjorkstedt</w:t>
+      </w:r>
+      <w:proofErr w:type="spellEnd"/>
+      <w:r>
+        <w:rPr>
+          <w:rFonts w:eastAsia="Times New Roman"/>
+          <w:color w:val="000000"/>
+          <w:sz w:val="20"/>
+          <w:szCs w:val="20"/>
+          <w:lang w:val="en-US"/>
+        </w:rPr>
+        <w:t xml:space="preserve">, E. P., </w:t>
+      </w:r>
+      <w:proofErr w:type="spellStart"/>
+      <w:r>
+        <w:rPr>
+          <w:rFonts w:eastAsia="Times New Roman"/>
+          <w:color w:val="000000"/>
+          <w:sz w:val="20"/>
+          <w:szCs w:val="20"/>
+          <w:lang w:val="en-US"/>
+        </w:rPr>
+        <w:t>Bograd</w:t>
+      </w:r>
+      <w:proofErr w:type="spellEnd"/>
+      <w:r>
+        <w:rPr>
+          <w:rFonts w:eastAsia="Times New Roman"/>
+          <w:color w:val="000000"/>
+          <w:sz w:val="20"/>
+          <w:szCs w:val="20"/>
+          <w:lang w:val="en-US"/>
+        </w:rPr>
+        <w:t xml:space="preserve">, S. J., Fisher, J. L., Hazen, E. L., </w:t>
+      </w:r>
+      <w:proofErr w:type="spellStart"/>
+      <w:r>
+        <w:rPr>
+          <w:rFonts w:eastAsia="Times New Roman"/>
+          <w:color w:val="000000"/>
+          <w:sz w:val="20"/>
+          <w:szCs w:val="20"/>
+          <w:lang w:val="en-US"/>
+        </w:rPr>
+        <w:t>Leising</w:t>
+      </w:r>
+      <w:proofErr w:type="spellEnd"/>
+      <w:r>
+        <w:rPr>
+          <w:rFonts w:eastAsia="Times New Roman"/>
+          <w:color w:val="000000"/>
+          <w:sz w:val="20"/>
+          <w:szCs w:val="20"/>
+          <w:lang w:val="en-US"/>
+        </w:rPr>
+        <w:t xml:space="preserve">, A., Santora, J. A., Satterthwaite, E. V., </w:t>
+      </w:r>
+      <w:proofErr w:type="spellStart"/>
+      <w:r>
+        <w:rPr>
+          <w:rFonts w:eastAsia="Times New Roman"/>
+          <w:color w:val="000000"/>
+          <w:sz w:val="20"/>
+          <w:szCs w:val="20"/>
+          <w:lang w:val="en-US"/>
+        </w:rPr>
+        <w:t>Sydeman</w:t>
+      </w:r>
+      <w:proofErr w:type="spellEnd"/>
+      <w:r>
+        <w:rPr>
+          <w:rFonts w:eastAsia="Times New Roman"/>
+          <w:color w:val="000000"/>
+          <w:sz w:val="20"/>
+          <w:szCs w:val="20"/>
+          <w:lang w:val="en-US"/>
+        </w:rPr>
+        <w:t xml:space="preserve">, W. J., </w:t>
+      </w:r>
+      <w:proofErr w:type="spellStart"/>
+      <w:r>
+        <w:rPr>
+          <w:rFonts w:eastAsia="Times New Roman"/>
+          <w:color w:val="000000"/>
+          <w:sz w:val="20"/>
+          <w:szCs w:val="20"/>
+          <w:lang w:val="en-US"/>
+        </w:rPr>
+        <w:t>Alksne</w:t>
+      </w:r>
+      <w:proofErr w:type="spellEnd"/>
+      <w:r>
+        <w:rPr>
+          <w:rFonts w:eastAsia="Times New Roman"/>
+          <w:color w:val="000000"/>
+          <w:sz w:val="20"/>
+          <w:szCs w:val="20"/>
+          <w:lang w:val="en-US"/>
+        </w:rPr>
+        <w:t xml:space="preserve">, M., Auth, T. D., Baumann-Pickering, S., </w:t>
+      </w:r>
+      <w:proofErr w:type="spellStart"/>
+      <w:r>
+        <w:rPr>
+          <w:rFonts w:eastAsia="Times New Roman"/>
+          <w:color w:val="000000"/>
+          <w:sz w:val="20"/>
+          <w:szCs w:val="20"/>
+          <w:lang w:val="en-US"/>
+        </w:rPr>
+        <w:t>Bowlin</w:t>
+      </w:r>
+      <w:proofErr w:type="spellEnd"/>
+      <w:r>
+        <w:rPr>
+          <w:rFonts w:eastAsia="Times New Roman"/>
+          <w:color w:val="000000"/>
+          <w:sz w:val="20"/>
+          <w:szCs w:val="20"/>
+          <w:lang w:val="en-US"/>
+        </w:rPr>
+        <w:t xml:space="preserve">, N. M., Burke, B. J., Daly, E. A., Dewar, H., Field, J. C., Garfield, N. T., Giddings, A., … Weber, E. D. (2022). State of the California Current Ecosystem in 2021: Winter is coming? </w:t>
+      </w:r>
+      <w:r>
+        <w:rPr>
+          <w:rFonts w:eastAsia="Times New Roman"/>
+          <w:i/>
+          <w:iCs/>
+          <w:color w:val="000000"/>
+          <w:sz w:val="20"/>
+          <w:szCs w:val="20"/>
+          <w:lang w:val="en-US"/>
+        </w:rPr>
+        <w:t>Frontiers in Marine Science</w:t>
+      </w:r>
+      <w:r>
+        <w:rPr>
+          <w:rFonts w:eastAsia="Times New Roman"/>
+          <w:color w:val="000000"/>
+          <w:sz w:val="20"/>
+          <w:szCs w:val="20"/>
+          <w:lang w:val="en-US"/>
+        </w:rPr>
+        <w:t xml:space="preserve">, </w:t>
+      </w:r>
+      <w:r>
+        <w:rPr>
+          <w:rFonts w:eastAsia="Times New Roman"/>
+          <w:i/>
+          <w:iCs/>
+          <w:color w:val="000000"/>
+          <w:sz w:val="20"/>
+          <w:szCs w:val="20"/>
+          <w:lang w:val="en-US"/>
+        </w:rPr>
+        <w:t>9</w:t>
+      </w:r>
+      <w:r>
+        <w:rPr>
+          <w:rFonts w:eastAsia="Times New Roman"/>
+          <w:color w:val="000000"/>
+          <w:sz w:val="20"/>
+          <w:szCs w:val="20"/>
+          <w:lang w:val="en-US"/>
+        </w:rPr>
+        <w:t xml:space="preserve">. </w:t>
+      </w:r>
+      <w:hyperlink r:id="rId19" w:history="1">
+        <w:r>
+          <w:rPr>
+            <w:rStyle w:val="Hyperlink"/>
+            <w:rFonts w:eastAsia="Times New Roman"/>
+            <w:sz w:val="20"/>
+            <w:szCs w:val="20"/>
+            <w:lang w:val="en-US"/>
+          </w:rPr>
+          <w:t>https://www.frontiersin.org/articles/10.3389/fmars.2022.958727</w:t>
+        </w:r>
+      </w:hyperlink>
+    </w:p>
+    <w:p>
+      <w:pPr>
+        <w:spacing w:line="240" w:lineRule="auto"/>
+        <w:ind w:left="720" w:hanging="720"/>
+        <w:rPr>
+          <w:rFonts w:eastAsia="Times New Roman"/>
+          <w:color w:val="000000"/>
+          <w:lang w:val="en-US"/>
+        </w:rPr>
+      </w:pPr>
+    </w:p>
+    <w:p>
+      <w:pPr>
+        <w:spacing w:line="240" w:lineRule="auto"/>
+        <w:rPr>
+          <w:rFonts w:ascii="Times New Roman" w:eastAsia="Times New Roman" w:hAnsi="Times New Roman" w:cs="Times New Roman"/>
+          <w:sz w:val="24"/>
+          <w:szCs w:val="24"/>
+          <w:lang w:val="en-US"/>
         </w:rPr>
         <w:sectPr>
-          <w:headerReference w:type="even" r:id="rId16"/>
-          <w:headerReference w:type="default" r:id="rId17"/>
-          <w:footerReference w:type="even" r:id="rId18"/>
-          <w:footerReference w:type="default" r:id="rId19"/>
-          <w:headerReference w:type="first" r:id="rId20"/>
-          <w:footerReference w:type="first" r:id="rId21"/>
+          <w:headerReference w:type="even" r:id="rId20"/>
+          <w:headerReference w:type="default" r:id="rId21"/>
+          <w:footerReference w:type="even" r:id="rId22"/>
+          <w:footerReference w:type="default" r:id="rId23"/>
+          <w:headerReference w:type="first" r:id="rId24"/>
+          <w:footerReference w:type="first" r:id="rId25"/>
           <w:pgSz w:w="12240" w:h="15840"/>
           <w:pgMar w:top="1440" w:right="1440" w:bottom="1440" w:left="1440" w:header="720" w:footer="720" w:gutter="0"/>
           <w:cols w:space="720"/>
         </w:sectPr>
       </w:pPr>
-      <w:r>
-        <w:t>We obtained time series of trophy size Pacific bluefin tuna reported in the “Whoppers of the Week” section of Western Outdoor News from 1968-2019 from (</w:t>
-      </w:r>
-      <w:proofErr w:type="spellStart"/>
-      <w:r>
-        <w:t>Bellquist</w:t>
-      </w:r>
-      <w:proofErr w:type="spellEnd"/>
-      <w:r>
-        <w:t xml:space="preserve"> et al., 2016).</w:t>
-      </w:r>
-      <w:bookmarkStart w:id="0" w:name="_h90ll68g5o5g" w:colFirst="0" w:colLast="0"/>
-      <w:bookmarkEnd w:id="0"/>
     </w:p>
     <w:p>
       <w:r>
@@ -2740,7 +3367,7 @@
                     <pic:cNvPicPr preferRelativeResize="0"/>
                   </pic:nvPicPr>
                   <pic:blipFill>
-                    <a:blip r:embed="rId22"/>
+                    <a:blip r:embed="rId26"/>
                     <a:srcRect/>
                     <a:stretch>
                       <a:fillRect/>
@@ -2803,7 +3430,7 @@
                     <pic:cNvPicPr preferRelativeResize="0"/>
                   </pic:nvPicPr>
                   <pic:blipFill>
-                    <a:blip r:embed="rId23"/>
+                    <a:blip r:embed="rId27"/>
                     <a:srcRect/>
                     <a:stretch>
                       <a:fillRect/>
@@ -2865,7 +3492,7 @@
                     <pic:cNvPicPr preferRelativeResize="0"/>
                   </pic:nvPicPr>
                   <pic:blipFill>
-                    <a:blip r:embed="rId24"/>
+                    <a:blip r:embed="rId28"/>
                     <a:srcRect/>
                     <a:stretch>
                       <a:fillRect/>
@@ -2987,7 +3614,7 @@
                     <pic:cNvPicPr preferRelativeResize="0"/>
                   </pic:nvPicPr>
                   <pic:blipFill>
-                    <a:blip r:embed="rId25"/>
+                    <a:blip r:embed="rId29"/>
                     <a:srcRect/>
                     <a:stretch>
                       <a:fillRect/>
@@ -3038,6 +3665,31 @@
     </w:sectPr>
   </w:body>
 </w:document>
+</file>
+
+<file path=word/endnotes.xml><?xml version="1.0" encoding="utf-8"?>
+<w:endnotes xmlns:wpc="http://schemas.microsoft.com/office/word/2010/wordprocessingCanvas" xmlns:cx="http://schemas.microsoft.com/office/drawing/2014/chartex" xmlns:cx1="http://schemas.microsoft.com/office/drawing/2015/9/8/chartex" xmlns:cx2="http://schemas.microsoft.com/office/drawing/2015/10/21/chartex" xmlns:cx3="http://schemas.microsoft.com/office/drawing/2016/5/9/chartex" xmlns:cx4="http://schemas.microsoft.com/office/drawing/2016/5/10/chartex" xmlns:cx5="http://schemas.microsoft.com/office/drawing/2016/5/11/chartex" xmlns:cx6="http://schemas.microsoft.com/office/drawing/2016/5/12/chartex" xmlns:cx7="http://schemas.microsoft.com/office/drawing/2016/5/13/chartex" xmlns:cx8="http://schemas.microsoft.com/office/drawing/2016/5/14/chartex" xmlns:mc="http://schemas.openxmlformats.org/markup-compatibility/2006" xmlns:aink="http://schemas.microsoft.com/office/drawing/2016/ink" xmlns:am3d="http://schemas.microsoft.com/office/drawing/2017/model3d" xmlns:o="urn:schemas-microsoft-com:office:office" xmlns:oel="http://schemas.microsoft.com/office/2019/extlst" xmlns:r="http://schemas.openxmlformats.org/officeDocument/2006/relationships" xmlns:m="http://schemas.openxmlformats.org/officeDocument/2006/math" xmlns:v="urn:schemas-microsoft-com:vml" xmlns:wp14="http://schemas.microsoft.com/office/word/2010/wordprocessingDrawing" xmlns:wp="http://schemas.openxmlformats.org/drawingml/2006/wordprocessingDrawing" xmlns:w10="urn:schemas-microsoft-com:office:word" xmlns:w="http://schemas.openxmlformats.org/wordprocessingml/2006/main" xmlns:w14="http://schemas.microsoft.com/office/word/2010/wordml" xmlns:w15="http://schemas.microsoft.com/office/word/2012/wordml" xmlns:w16cex="http://schemas.microsoft.com/office/word/2018/wordml/cex" xmlns:w16cid="http://schemas.microsoft.com/office/word/2016/wordml/cid" xmlns:w16="http://schemas.microsoft.com/office/word/2018/wordml" xmlns:w16du="http://schemas.microsoft.com/office/word/2023/wordml/word16du" xmlns:w16sdtdh="http://schemas.microsoft.com/office/word/2020/wordml/sdtdatahash" xmlns:w16se="http://schemas.microsoft.com/office/word/2015/wordml/symex" xmlns:wpg="http://schemas.microsoft.com/office/word/2010/wordprocessingGroup" xmlns:wpi="http://schemas.microsoft.com/office/word/2010/wordprocessingInk" xmlns:wne="http://schemas.microsoft.com/office/word/2006/wordml" xmlns:wps="http://schemas.microsoft.com/office/word/2010/wordprocessingShape" mc:Ignorable="w14 w15 w16se w16cid w16 w16cex w16sdtdh wp14">
+  <w:endnote w:type="separator" w:id="-1">
+    <w:p>
+      <w:pPr>
+        <w:spacing w:line="240" w:lineRule="auto"/>
+      </w:pPr>
+      <w:r>
+        <w:separator/>
+      </w:r>
+    </w:p>
+  </w:endnote>
+  <w:endnote w:type="continuationSeparator" w:id="0">
+    <w:p>
+      <w:pPr>
+        <w:spacing w:line="240" w:lineRule="auto"/>
+      </w:pPr>
+      <w:r>
+        <w:continuationSeparator/>
+      </w:r>
+    </w:p>
+  </w:endnote>
+</w:endnotes>
 </file>
 
 <file path=word/footer1.xml><?xml version="1.0" encoding="utf-8"?>
@@ -3068,6 +3720,31 @@
     </w:pPr>
   </w:p>
 </w:ftr>
+</file>
+
+<file path=word/footnotes.xml><?xml version="1.0" encoding="utf-8"?>
+<w:footnotes xmlns:wpc="http://schemas.microsoft.com/office/word/2010/wordprocessingCanvas" xmlns:cx="http://schemas.microsoft.com/office/drawing/2014/chartex" xmlns:cx1="http://schemas.microsoft.com/office/drawing/2015/9/8/chartex" xmlns:cx2="http://schemas.microsoft.com/office/drawing/2015/10/21/chartex" xmlns:cx3="http://schemas.microsoft.com/office/drawing/2016/5/9/chartex" xmlns:cx4="http://schemas.microsoft.com/office/drawing/2016/5/10/chartex" xmlns:cx5="http://schemas.microsoft.com/office/drawing/2016/5/11/chartex" xmlns:cx6="http://schemas.microsoft.com/office/drawing/2016/5/12/chartex" xmlns:cx7="http://schemas.microsoft.com/office/drawing/2016/5/13/chartex" xmlns:cx8="http://schemas.microsoft.com/office/drawing/2016/5/14/chartex" xmlns:mc="http://schemas.openxmlformats.org/markup-compatibility/2006" xmlns:aink="http://schemas.microsoft.com/office/drawing/2016/ink" xmlns:am3d="http://schemas.microsoft.com/office/drawing/2017/model3d" xmlns:o="urn:schemas-microsoft-com:office:office" xmlns:oel="http://schemas.microsoft.com/office/2019/extlst" xmlns:r="http://schemas.openxmlformats.org/officeDocument/2006/relationships" xmlns:m="http://schemas.openxmlformats.org/officeDocument/2006/math" xmlns:v="urn:schemas-microsoft-com:vml" xmlns:wp14="http://schemas.microsoft.com/office/word/2010/wordprocessingDrawing" xmlns:wp="http://schemas.openxmlformats.org/drawingml/2006/wordprocessingDrawing" xmlns:w10="urn:schemas-microsoft-com:office:word" xmlns:w="http://schemas.openxmlformats.org/wordprocessingml/2006/main" xmlns:w14="http://schemas.microsoft.com/office/word/2010/wordml" xmlns:w15="http://schemas.microsoft.com/office/word/2012/wordml" xmlns:w16cex="http://schemas.microsoft.com/office/word/2018/wordml/cex" xmlns:w16cid="http://schemas.microsoft.com/office/word/2016/wordml/cid" xmlns:w16="http://schemas.microsoft.com/office/word/2018/wordml" xmlns:w16du="http://schemas.microsoft.com/office/word/2023/wordml/word16du" xmlns:w16sdtdh="http://schemas.microsoft.com/office/word/2020/wordml/sdtdatahash" xmlns:w16se="http://schemas.microsoft.com/office/word/2015/wordml/symex" xmlns:wpg="http://schemas.microsoft.com/office/word/2010/wordprocessingGroup" xmlns:wpi="http://schemas.microsoft.com/office/word/2010/wordprocessingInk" xmlns:wne="http://schemas.microsoft.com/office/word/2006/wordml" xmlns:wps="http://schemas.microsoft.com/office/word/2010/wordprocessingShape" mc:Ignorable="w14 w15 w16se w16cid w16 w16cex w16sdtdh wp14">
+  <w:footnote w:type="separator" w:id="-1">
+    <w:p>
+      <w:pPr>
+        <w:spacing w:line="240" w:lineRule="auto"/>
+      </w:pPr>
+      <w:r>
+        <w:separator/>
+      </w:r>
+    </w:p>
+  </w:footnote>
+  <w:footnote w:type="continuationSeparator" w:id="0">
+    <w:p>
+      <w:pPr>
+        <w:spacing w:line="240" w:lineRule="auto"/>
+      </w:pPr>
+      <w:r>
+        <w:continuationSeparator/>
+      </w:r>
+    </w:p>
+  </w:footnote>
+</w:footnotes>
 </file>
 
 <file path=word/header1.xml><?xml version="1.0" encoding="utf-8"?>
@@ -3694,6 +4371,46 @@
     <w:unhideWhenUsed/>
     <w:rsid w:val="009D0BDA"/>
   </w:style>
+  <w:style w:type="paragraph" w:styleId="NormalWeb">
+    <w:name w:val="Normal (Web)"/>
+    <w:basedOn w:val="Normal"/>
+    <w:uiPriority w:val="99"/>
+    <w:semiHidden/>
+    <w:unhideWhenUsed/>
+    <w:rsid w:val="00E63C43"/>
+    <w:pPr>
+      <w:spacing w:before="100" w:beforeAutospacing="1" w:after="100" w:afterAutospacing="1" w:line="240" w:lineRule="auto"/>
+    </w:pPr>
+    <w:rPr>
+      <w:rFonts w:ascii="Times New Roman" w:eastAsia="Times New Roman" w:hAnsi="Times New Roman" w:cs="Times New Roman"/>
+      <w:sz w:val="24"/>
+      <w:szCs w:val="24"/>
+      <w:lang w:val="en-US"/>
+    </w:rPr>
+  </w:style>
+  <w:style w:type="character" w:styleId="Hyperlink">
+    <w:name w:val="Hyperlink"/>
+    <w:basedOn w:val="DefaultParagraphFont"/>
+    <w:uiPriority w:val="99"/>
+    <w:unhideWhenUsed/>
+    <w:rsid w:val="00E63C43"/>
+    <w:rPr>
+      <w:color w:val="0563C1" w:themeColor="hyperlink"/>
+      <w:u w:val="single"/>
+    </w:rPr>
+  </w:style>
+  <w:style w:type="character" w:styleId="UnresolvedMention">
+    <w:name w:val="Unresolved Mention"/>
+    <w:basedOn w:val="DefaultParagraphFont"/>
+    <w:uiPriority w:val="99"/>
+    <w:semiHidden/>
+    <w:unhideWhenUsed/>
+    <w:rsid w:val="00E63C43"/>
+    <w:rPr>
+      <w:color w:val="605E5C"/>
+      <w:shd w:val="clear" w:color="auto" w:fill="E1DFDD"/>
+    </w:rPr>
+  </w:style>
 </w:styles>
 </file>
 

</xml_diff>